<commit_message>
add mars figs to end
</commit_message>
<xml_diff>
--- a/talking-points.docx
+++ b/talking-points.docx
@@ -132,7 +132,21 @@
     </w:p>
     <w:p>
       <w:r>
-        <w:t xml:space="preserve">This is a document, that, with a slight change to the title, I love. It </w:t>
+        <w:t xml:space="preserve">This is a </w:t>
+      </w:r>
+      <w:proofErr w:type="gramStart"/>
+      <w:r>
+        <w:t>document, that,</w:t>
+      </w:r>
+      <w:proofErr w:type="gramEnd"/>
+      <w:r>
+        <w:t xml:space="preserve"> with a slight change to the title, </w:t>
+      </w:r>
+      <w:r>
+        <w:t xml:space="preserve">has a chapter </w:t>
+      </w:r>
+      <w:r>
+        <w:t xml:space="preserve">I love. It </w:t>
       </w:r>
       <w:proofErr w:type="gramStart"/>
       <w:r>
@@ -164,7 +178,10 @@
       </w:r>
       <w:proofErr w:type="gramEnd"/>
       <w:r>
-        <w:t xml:space="preserve"> he could be called the inventor of hybrid corn and started Pioneer, which is now </w:t>
+        <w:t xml:space="preserve"> he could be called the inventor of hybrid corn and started </w:t>
+      </w:r>
+      <w:r>
+        <w:t xml:space="preserve">Pioneer, which is now </w:t>
       </w:r>
       <w:proofErr w:type="spellStart"/>
       <w:r>
@@ -172,22 +189,12 @@
       </w:r>
       <w:proofErr w:type="spellEnd"/>
       <w:r>
-        <w:t xml:space="preserve">. </w:t>
-      </w:r>
-    </w:p>
-    <w:p>
-      <w:r>
-        <w:t>He also saw agriculture as …</w:t>
-      </w:r>
-      <w:proofErr w:type="gramStart"/>
-      <w:r>
-        <w:t>.?</w:t>
-      </w:r>
-      <w:proofErr w:type="gramEnd"/>
-    </w:p>
-    <w:p>
-      <w:r>
-        <w:t xml:space="preserve">This entire book </w:t>
+        <w:t xml:space="preserve">. He commissioned this report because he was concerned about the way our nation was treating our soil. </w:t>
+      </w:r>
+    </w:p>
+    <w:p>
+      <w:r>
+        <w:t xml:space="preserve">There’s a chapter that </w:t>
       </w:r>
       <w:proofErr w:type="gramStart"/>
       <w:r>
@@ -195,18 +202,8 @@
       </w:r>
       <w:proofErr w:type="gramEnd"/>
       <w:r>
-        <w:t xml:space="preserve"> an ode to crop rotation. Henry A Wallace loved crop rotation, and Iowa had one of the richest crop rotation cultures of anywhere. We have weather and soils that can support growing </w:t>
-      </w:r>
-      <w:proofErr w:type="gramStart"/>
-      <w:r>
-        <w:t>a lot of</w:t>
-      </w:r>
-      <w:proofErr w:type="gramEnd"/>
-      <w:r>
-        <w:t xml:space="preserve"> different crops. </w:t>
-      </w:r>
-    </w:p>
-    <w:p>
+        <w:t xml:space="preserve"> an ode to crop rotation. </w:t>
+      </w:r>
       <w:r>
         <w:t xml:space="preserve">Now remember this was in 1938, so a lot of the crop rotation benefit was fertility-based. </w:t>
       </w:r>
@@ -293,12 +290,188 @@
     <w:p/>
     <w:p>
       <w:r>
+        <w:t>….</w:t>
+      </w:r>
+    </w:p>
+    <w:p/>
+    <w:p>
+      <w:r>
         <w:lastRenderedPageBreak/>
-        <w:t>….</w:t>
-      </w:r>
+        <w:t xml:space="preserve">Here is how corn responds to nitrogen. On the </w:t>
+      </w:r>
+      <w:proofErr w:type="gramStart"/>
+      <w:r>
+        <w:t>x-axis</w:t>
+      </w:r>
+      <w:proofErr w:type="gramEnd"/>
+      <w:r>
+        <w:t xml:space="preserve"> we have the amount of mineral nitrogen applied, and on the y-axis is corn yield. If you are growing corn in a field that was soybeans last year and you </w:t>
+      </w:r>
+      <w:proofErr w:type="gramStart"/>
+      <w:r>
+        <w:t>don’t</w:t>
+      </w:r>
+      <w:proofErr w:type="gramEnd"/>
+      <w:r>
+        <w:t xml:space="preserve"> put any nitrogen on it, you could expect about 7 Mg ha. Note that speaks to the amazing </w:t>
+      </w:r>
+      <w:proofErr w:type="spellStart"/>
+      <w:r>
+        <w:t>advnaces</w:t>
+      </w:r>
+      <w:proofErr w:type="spellEnd"/>
+      <w:r>
+        <w:t xml:space="preserve"> in genetics </w:t>
+      </w:r>
+      <w:proofErr w:type="gramStart"/>
+      <w:r>
+        <w:t>we’ve</w:t>
+      </w:r>
+      <w:proofErr w:type="gramEnd"/>
+      <w:r>
+        <w:t xml:space="preserve"> made, for sure. </w:t>
+      </w:r>
+      <w:proofErr w:type="gramStart"/>
+      <w:r>
+        <w:t>But</w:t>
+      </w:r>
+      <w:proofErr w:type="gramEnd"/>
+      <w:r>
+        <w:t xml:space="preserve"> anyways as you add more nitrogen, your corn yields go up, but they don’t go up forever. At some </w:t>
+      </w:r>
+      <w:proofErr w:type="gramStart"/>
+      <w:r>
+        <w:t>point</w:t>
+      </w:r>
+      <w:proofErr w:type="gramEnd"/>
+      <w:r>
+        <w:t xml:space="preserve"> they flatten out, and…</w:t>
+      </w:r>
+    </w:p>
+    <w:p/>
+    <w:p>
+      <w:r>
+        <w:t xml:space="preserve">That point has a special name – the </w:t>
+      </w:r>
+      <w:proofErr w:type="spellStart"/>
+      <w:r>
+        <w:t>agronomically</w:t>
+      </w:r>
+      <w:proofErr w:type="spellEnd"/>
+      <w:r>
+        <w:t xml:space="preserve"> optimum nitrogen rate, or AONR. In this </w:t>
+      </w:r>
+      <w:proofErr w:type="gramStart"/>
+      <w:r>
+        <w:t>case</w:t>
+      </w:r>
+      <w:proofErr w:type="gramEnd"/>
+      <w:r>
+        <w:t xml:space="preserve"> the AONR is about 100 kg of N per hectare. Note that this is ignoring economics. Nitrogen costs money, and depending on the price of corn it might not be worth it to add more nitrogen. </w:t>
+      </w:r>
+      <w:proofErr w:type="gramStart"/>
+      <w:r>
+        <w:t>But</w:t>
+      </w:r>
+      <w:proofErr w:type="gramEnd"/>
+      <w:r>
+        <w:t xml:space="preserve"> here we are only concerned with biophysical happenings, not what the almighty dollar is worth, so just note this can be calculated in different ways. The curve for corn grown following a corn crop looks different…</w:t>
+      </w:r>
+    </w:p>
+    <w:p>
+      <w:proofErr w:type="gramStart"/>
+      <w:r>
+        <w:t>There’s</w:t>
+      </w:r>
+      <w:proofErr w:type="gramEnd"/>
+      <w:r>
+        <w:t xml:space="preserve"> a lot of information here. Firstly, you can see that when you apply no nitrogen, the continuous corn yields less than the rotated corn. You can partially make up for that by applying more nitrogen, but you can also see you have to apply MORE nitrogen to get to the yield plateau in the continuous corn system. </w:t>
+      </w:r>
+      <w:proofErr w:type="gramStart"/>
+      <w:r>
+        <w:t>So</w:t>
+      </w:r>
+      <w:proofErr w:type="gramEnd"/>
+      <w:r>
+        <w:t xml:space="preserve"> you are applying more nitrogen, and still getting less yield</w:t>
+      </w:r>
+      <w:r>
+        <w:t>…</w:t>
+      </w:r>
+      <w:r>
+        <w:t xml:space="preserve"> </w:t>
+      </w:r>
+    </w:p>
+    <w:p>
       <w:bookmarkStart w:id="0" w:name="_GoBack"/>
-      <w:bookmarkEnd w:id="0"/>
-    </w:p>
+      <w:r>
+        <w:t xml:space="preserve">In this </w:t>
+      </w:r>
+      <w:proofErr w:type="gramStart"/>
+      <w:r>
+        <w:t>instance</w:t>
+      </w:r>
+      <w:proofErr w:type="gramEnd"/>
+      <w:r>
+        <w:t xml:space="preserve"> rotated corn required about 100 kg N, and continuous corn about 225. Secondly, </w:t>
+      </w:r>
+      <w:proofErr w:type="gramStart"/>
+      <w:r>
+        <w:t>you’re</w:t>
+      </w:r>
+      <w:proofErr w:type="gramEnd"/>
+      <w:r>
+        <w:t xml:space="preserve"> applying more than twice the fertilizer, and are releasing all that extra nitrous oxide associated with fertilizer application, but are still achieving a lower yield. Some of my other work has also shown that if you overshoot the AONR (and most farmers aim to overshoot, which is another story), but if you overshoot the AONR in the rotated corn, your nitrate leaching </w:t>
+      </w:r>
+      <w:proofErr w:type="gramStart"/>
+      <w:r>
+        <w:t>doesn’t</w:t>
+      </w:r>
+      <w:proofErr w:type="gramEnd"/>
+      <w:r>
+        <w:t xml:space="preserve"> immediately skyrocket. In fact you can overshoot it by about 50 kg/ha, and be ok. In the continuous corn, your buffer is less than half that – about 20 kg N. </w:t>
+      </w:r>
+      <w:proofErr w:type="gramStart"/>
+      <w:r>
+        <w:t>So</w:t>
+      </w:r>
+      <w:proofErr w:type="gramEnd"/>
+      <w:r>
+        <w:t xml:space="preserve"> when we talk about using land efficiently, and with minimal environmental impact, continuous corn presents major challenges.  </w:t>
+      </w:r>
+      <w:proofErr w:type="gramStart"/>
+      <w:r>
+        <w:t>So</w:t>
+      </w:r>
+      <w:proofErr w:type="gramEnd"/>
+      <w:r>
+        <w:t xml:space="preserve"> it’s important to understand why this is happening. </w:t>
+      </w:r>
+    </w:p>
+    <w:bookmarkEnd w:id="0"/>
+    <w:p>
+      <w:r>
+        <w:t xml:space="preserve">The continuous corn penalty affects a significant amount of land. Here, each black dot represents a 30 meter by </w:t>
+      </w:r>
+      <w:proofErr w:type="gramStart"/>
+      <w:r>
+        <w:t>30 meter</w:t>
+      </w:r>
+      <w:proofErr w:type="gramEnd"/>
+      <w:r>
+        <w:t xml:space="preserve"> area of land that has had corn on it in the past 12 years. The orange dots represent land that has had corn on it for </w:t>
+      </w:r>
+      <w:proofErr w:type="gramStart"/>
+      <w:r>
+        <w:t>2</w:t>
+      </w:r>
+      <w:proofErr w:type="gramEnd"/>
+      <w:r>
+        <w:t xml:space="preserve"> or more consecutive years in the past 12 years. Approximately one third of all corn grown is subject to the continuous corn penalty. </w:t>
+      </w:r>
+    </w:p>
+    <w:p/>
+    <w:p/>
     <w:p/>
     <w:sectPr>
       <w:pgSz w:w="12240" w:h="15840"/>
@@ -707,7 +880,6 @@
   <w:style w:type="character" w:default="1" w:styleId="DefaultParagraphFont">
     <w:name w:val="Default Paragraph Font"/>
     <w:uiPriority w:val="1"/>
-    <w:semiHidden/>
     <w:unhideWhenUsed/>
   </w:style>
   <w:style w:type="table" w:default="1" w:styleId="TableNormal">
@@ -730,6 +902,36 @@
     <w:uiPriority w:val="99"/>
     <w:semiHidden/>
     <w:unhideWhenUsed/>
+  </w:style>
+  <w:style w:type="paragraph" w:styleId="BalloonText">
+    <w:name w:val="Balloon Text"/>
+    <w:basedOn w:val="Normal"/>
+    <w:link w:val="BalloonTextChar"/>
+    <w:uiPriority w:val="99"/>
+    <w:semiHidden/>
+    <w:unhideWhenUsed/>
+    <w:rsid w:val="00C07247"/>
+    <w:pPr>
+      <w:spacing w:after="0" w:line="240" w:lineRule="auto"/>
+    </w:pPr>
+    <w:rPr>
+      <w:rFonts w:ascii="Segoe UI" w:hAnsi="Segoe UI" w:cs="Segoe UI"/>
+      <w:sz w:val="18"/>
+      <w:szCs w:val="18"/>
+    </w:rPr>
+  </w:style>
+  <w:style w:type="character" w:customStyle="1" w:styleId="BalloonTextChar">
+    <w:name w:val="Balloon Text Char"/>
+    <w:basedOn w:val="DefaultParagraphFont"/>
+    <w:link w:val="BalloonText"/>
+    <w:uiPriority w:val="99"/>
+    <w:semiHidden/>
+    <w:rsid w:val="00C07247"/>
+    <w:rPr>
+      <w:rFonts w:ascii="Segoe UI" w:hAnsi="Segoe UI" w:cs="Segoe UI"/>
+      <w:sz w:val="18"/>
+      <w:szCs w:val="18"/>
+    </w:rPr>
   </w:style>
 </w:styles>
 </file>

</xml_diff>